<commit_message>
I check the meeting#2 file.
It's a good start.
</commit_message>
<xml_diff>
--- a/미팅#2.docx
+++ b/미팅#2.docx
@@ -1,6 +1,6 @@
 
 <file path=word/document.xml><?xml version="1.0" encoding="utf-8"?>
-<w:document xmlns:wpc="http://schemas.microsoft.com/office/word/2010/wordprocessingCanvas" xmlns:cx="http://schemas.microsoft.com/office/drawing/2014/chartex" xmlns:mc="http://schemas.openxmlformats.org/markup-compatibility/2006" xmlns:o="urn:schemas-microsoft-com:office:office" xmlns:r="http://schemas.openxmlformats.org/officeDocument/2006/relationships" xmlns:m="http://schemas.openxmlformats.org/officeDocument/2006/math" xmlns:v="urn:schemas-microsoft-com:vml" xmlns:wp14="http://schemas.microsoft.com/office/word/2010/wordprocessingDrawing" xmlns:wp="http://schemas.openxmlformats.org/drawingml/2006/wordprocessingDrawing" xmlns:w10="urn:schemas-microsoft-com:office:word" xmlns:w="http://schemas.openxmlformats.org/wordprocessingml/2006/main" xmlns:w14="http://schemas.microsoft.com/office/word/2010/wordml" xmlns:w15="http://schemas.microsoft.com/office/word/2012/wordml" xmlns:w16se="http://schemas.microsoft.com/office/word/2015/wordml/symex" xmlns:wpg="http://schemas.microsoft.com/office/word/2010/wordprocessingGroup" xmlns:wpi="http://schemas.microsoft.com/office/word/2010/wordprocessingInk" xmlns:wne="http://schemas.microsoft.com/office/word/2006/wordml" xmlns:wps="http://schemas.microsoft.com/office/word/2010/wordprocessingShape" mc:Ignorable="w14 w15 w16se wp14">
+<w:document xmlns:wpc="http://schemas.microsoft.com/office/word/2010/wordprocessingCanvas" xmlns:mc="http://schemas.openxmlformats.org/markup-compatibility/2006" xmlns:o="urn:schemas-microsoft-com:office:office" xmlns:r="http://schemas.openxmlformats.org/officeDocument/2006/relationships" xmlns:m="http://schemas.openxmlformats.org/officeDocument/2006/math" xmlns:v="urn:schemas-microsoft-com:vml" xmlns:wp14="http://schemas.microsoft.com/office/word/2010/wordprocessingDrawing" xmlns:wp="http://schemas.openxmlformats.org/drawingml/2006/wordprocessingDrawing" xmlns:w10="urn:schemas-microsoft-com:office:word" xmlns:w="http://schemas.openxmlformats.org/wordprocessingml/2006/main" xmlns:w14="http://schemas.microsoft.com/office/word/2010/wordml" xmlns:w15="http://schemas.microsoft.com/office/word/2012/wordml" xmlns:wpg="http://schemas.microsoft.com/office/word/2010/wordprocessingGroup" xmlns:wpi="http://schemas.microsoft.com/office/word/2010/wordprocessingInk" xmlns:wne="http://schemas.microsoft.com/office/word/2006/wordml" xmlns:wps="http://schemas.microsoft.com/office/word/2010/wordprocessingShape" mc:Ignorable="w14 w15 wp14">
   <w:body>
     <w:p>
       <w:pPr>
@@ -107,7 +107,6 @@
           <w:sz w:val="24"/>
         </w:rPr>
       </w:pPr>
-      <w:proofErr w:type="spellStart"/>
       <w:r>
         <w:rPr>
           <w:rFonts w:hint="eastAsia"/>
@@ -115,7 +114,6 @@
         </w:rPr>
         <w:t>미팅내용</w:t>
       </w:r>
-      <w:proofErr w:type="spellEnd"/>
     </w:p>
     <w:p>
       <w:pPr>
@@ -179,7 +177,6 @@
         </w:numPr>
         <w:ind w:leftChars="0"/>
         <w:rPr>
-          <w:rFonts w:hint="eastAsia"/>
           <w:sz w:val="24"/>
         </w:rPr>
       </w:pPr>
@@ -357,7 +354,6 @@
         </w:numPr>
         <w:ind w:leftChars="0"/>
         <w:rPr>
-          <w:rFonts w:hint="eastAsia"/>
           <w:sz w:val="24"/>
         </w:rPr>
       </w:pPr>
@@ -449,7 +445,6 @@
         </w:numPr>
         <w:ind w:leftChars="0"/>
         <w:rPr>
-          <w:rFonts w:hint="eastAsia"/>
           <w:sz w:val="24"/>
         </w:rPr>
       </w:pPr>
@@ -509,23 +504,57 @@
         </w:numPr>
         <w:ind w:leftChars="0"/>
         <w:rPr>
-          <w:rFonts w:hint="eastAsia"/>
-          <w:sz w:val="24"/>
-        </w:rPr>
-      </w:pPr>
-      <w:r>
-        <w:rPr>
-          <w:rFonts w:hint="eastAsia"/>
-          <w:sz w:val="24"/>
-        </w:rPr>
-        <w:t>Censored quantile regression for residual lif</w:t>
-      </w:r>
-      <w:r>
-        <w:rPr>
-          <w:rFonts w:hint="eastAsia"/>
-          <w:sz w:val="24"/>
-        </w:rPr>
-        <w:t>etimes</w:t>
+          <w:sz w:val="24"/>
+        </w:rPr>
+      </w:pPr>
+      <w:r>
+        <w:rPr>
+          <w:rFonts w:hint="eastAsia"/>
+          <w:sz w:val="24"/>
+        </w:rPr>
+        <w:t xml:space="preserve">Censored quantile regression for residual lifetimes </w:t>
+      </w:r>
+      <w:r>
+        <w:rPr>
+          <w:sz w:val="24"/>
+        </w:rPr>
+        <w:t>(</w:t>
+      </w:r>
+      <w:proofErr w:type="spellStart"/>
+      <w:r>
+        <w:rPr>
+          <w:sz w:val="24"/>
+        </w:rPr>
+        <w:t>Mi</w:t>
+      </w:r>
+      <w:proofErr w:type="spellEnd"/>
+      <w:r>
+        <w:rPr>
+          <w:sz w:val="24"/>
+        </w:rPr>
+        <w:t>-Ok Kim. et al, 2011</w:t>
+      </w:r>
+      <w:proofErr w:type="gramStart"/>
+      <w:r>
+        <w:rPr>
+          <w:sz w:val="24"/>
+        </w:rPr>
+        <w:t>)에</w:t>
+      </w:r>
+      <w:r>
+        <w:rPr>
+          <w:rFonts w:hint="eastAsia"/>
+          <w:sz w:val="24"/>
+        </w:rPr>
+        <w:t>서</w:t>
+      </w:r>
+      <w:proofErr w:type="gramEnd"/>
+      <w:r>
+        <w:rPr>
+          <w:rFonts w:hint="eastAsia"/>
+          <w:sz w:val="24"/>
+        </w:rPr>
+        <w:t xml:space="preserve"> (11) constraint가 어떻게 나왔는지 알아볼 것</w:t>
       </w:r>
       <w:r>
         <w:rPr>
@@ -540,32 +569,12 @@
         </w:rPr>
         <w:t>(</w:t>
       </w:r>
-      <w:proofErr w:type="spellStart"/>
-      <w:r>
-        <w:rPr>
-          <w:sz w:val="24"/>
-        </w:rPr>
-        <w:t>Mi</w:t>
-      </w:r>
-      <w:proofErr w:type="spellEnd"/>
-      <w:r>
-        <w:rPr>
-          <w:sz w:val="24"/>
-        </w:rPr>
-        <w:t>-Ok Kim. et al, 2011</w:t>
-      </w:r>
-      <w:r>
-        <w:rPr>
-          <w:sz w:val="24"/>
-        </w:rPr>
-        <w:t>)에</w:t>
-      </w:r>
-      <w:r>
-        <w:rPr>
-          <w:rFonts w:hint="eastAsia"/>
-          <w:sz w:val="24"/>
-        </w:rPr>
-        <w:t>서 (11) constraint가 어떻게 나왔는지 알아볼 것</w:t>
+      <w:r>
+        <w:rPr>
+          <w:rFonts w:hint="eastAsia"/>
+          <w:sz w:val="24"/>
+        </w:rPr>
+        <w:t>OK!)</w:t>
       </w:r>
     </w:p>
     <w:p>
@@ -599,6 +608,26 @@
           <w:sz w:val="24"/>
         </w:rPr>
         <w:t>에 관련된 두 편의 논문 읽고 발표</w:t>
+      </w:r>
+      <w:r>
+        <w:rPr>
+          <w:rFonts w:hint="eastAsia"/>
+          <w:sz w:val="24"/>
+        </w:rPr>
+        <w:t xml:space="preserve"> </w:t>
+      </w:r>
+      <w:r>
+        <w:rPr>
+          <w:sz w:val="24"/>
+        </w:rPr>
+        <w:t>(</w:t>
+      </w:r>
+      <w:r>
+        <w:rPr>
+          <w:rFonts w:hint="eastAsia"/>
+          <w:sz w:val="24"/>
+        </w:rPr>
+        <w:t>OK!)</w:t>
       </w:r>
       <w:bookmarkStart w:id="0" w:name="_GoBack"/>
       <w:bookmarkEnd w:id="0"/>
@@ -614,7 +643,7 @@
 </file>
 
 <file path=word/numbering.xml><?xml version="1.0" encoding="utf-8"?>
-<w:numbering xmlns:wpc="http://schemas.microsoft.com/office/word/2010/wordprocessingCanvas" xmlns:cx="http://schemas.microsoft.com/office/drawing/2014/chartex" xmlns:mc="http://schemas.openxmlformats.org/markup-compatibility/2006" xmlns:o="urn:schemas-microsoft-com:office:office" xmlns:r="http://schemas.openxmlformats.org/officeDocument/2006/relationships" xmlns:m="http://schemas.openxmlformats.org/officeDocument/2006/math" xmlns:v="urn:schemas-microsoft-com:vml" xmlns:wp14="http://schemas.microsoft.com/office/word/2010/wordprocessingDrawing" xmlns:wp="http://schemas.openxmlformats.org/drawingml/2006/wordprocessingDrawing" xmlns:w10="urn:schemas-microsoft-com:office:word" xmlns:w="http://schemas.openxmlformats.org/wordprocessingml/2006/main" xmlns:w14="http://schemas.microsoft.com/office/word/2010/wordml" xmlns:w15="http://schemas.microsoft.com/office/word/2012/wordml" xmlns:w16se="http://schemas.microsoft.com/office/word/2015/wordml/symex" xmlns:wpg="http://schemas.microsoft.com/office/word/2010/wordprocessingGroup" xmlns:wpi="http://schemas.microsoft.com/office/word/2010/wordprocessingInk" xmlns:wne="http://schemas.microsoft.com/office/word/2006/wordml" xmlns:wps="http://schemas.microsoft.com/office/word/2010/wordprocessingShape" mc:Ignorable="w14 w15 w16se wp14">
+<w:numbering xmlns:wpc="http://schemas.microsoft.com/office/word/2010/wordprocessingCanvas" xmlns:mc="http://schemas.openxmlformats.org/markup-compatibility/2006" xmlns:o="urn:schemas-microsoft-com:office:office" xmlns:r="http://schemas.openxmlformats.org/officeDocument/2006/relationships" xmlns:m="http://schemas.openxmlformats.org/officeDocument/2006/math" xmlns:v="urn:schemas-microsoft-com:vml" xmlns:wp14="http://schemas.microsoft.com/office/word/2010/wordprocessingDrawing" xmlns:wp="http://schemas.openxmlformats.org/drawingml/2006/wordprocessingDrawing" xmlns:w10="urn:schemas-microsoft-com:office:word" xmlns:w="http://schemas.openxmlformats.org/wordprocessingml/2006/main" xmlns:w14="http://schemas.microsoft.com/office/word/2010/wordml" xmlns:w15="http://schemas.microsoft.com/office/word/2012/wordml" xmlns:wpg="http://schemas.microsoft.com/office/word/2010/wordprocessingGroup" xmlns:wpi="http://schemas.microsoft.com/office/word/2010/wordprocessingInk" xmlns:wne="http://schemas.microsoft.com/office/word/2006/wordml" xmlns:wps="http://schemas.microsoft.com/office/word/2010/wordprocessingShape" mc:Ignorable="w14 w15 wp14">
   <w:abstractNum w:abstractNumId="0" w15:restartNumberingAfterBreak="0">
     <w:nsid w:val="04FB2FEB"/>
     <w:multiLevelType w:val="hybridMultilevel"/>
@@ -829,7 +858,7 @@
 </file>
 
 <file path=word/styles.xml><?xml version="1.0" encoding="utf-8"?>
-<w:styles xmlns:mc="http://schemas.openxmlformats.org/markup-compatibility/2006" xmlns:r="http://schemas.openxmlformats.org/officeDocument/2006/relationships" xmlns:w="http://schemas.openxmlformats.org/wordprocessingml/2006/main" xmlns:w14="http://schemas.microsoft.com/office/word/2010/wordml" xmlns:w15="http://schemas.microsoft.com/office/word/2012/wordml" xmlns:w16se="http://schemas.microsoft.com/office/word/2015/wordml/symex" mc:Ignorable="w14 w15 w16se">
+<w:styles xmlns:mc="http://schemas.openxmlformats.org/markup-compatibility/2006" xmlns:r="http://schemas.openxmlformats.org/officeDocument/2006/relationships" xmlns:w="http://schemas.openxmlformats.org/wordprocessingml/2006/main" xmlns:w14="http://schemas.microsoft.com/office/word/2010/wordml" xmlns:w15="http://schemas.microsoft.com/office/word/2012/wordml" mc:Ignorable="w14 w15">
   <w:docDefaults>
     <w:rPrDefault>
       <w:rPr>

</xml_diff>